<commit_message>
finish the last expriement doc
</commit_message>
<xml_diff>
--- a/Mnist Sign.docx
+++ b/Mnist Sign.docx
@@ -138,6 +138,83 @@
       </w:pPr>
       <w:r>
         <w:rPr>
+          <w:noProof/>
+          <w:sz w:val="24"/>
+          <w:szCs w:val="24"/>
+        </w:rPr>
+        <w:drawing>
+          <wp:anchor distT="0" distB="0" distL="114300" distR="114300" simplePos="0" relativeHeight="251658240" behindDoc="1" locked="0" layoutInCell="1" allowOverlap="1">
+            <wp:simplePos x="0" y="0"/>
+            <wp:positionH relativeFrom="column">
+              <wp:posOffset>-54610</wp:posOffset>
+            </wp:positionH>
+            <wp:positionV relativeFrom="paragraph">
+              <wp:posOffset>18415</wp:posOffset>
+            </wp:positionV>
+            <wp:extent cx="2042795" cy="1447800"/>
+            <wp:effectExtent l="0" t="0" r="0" b="0"/>
+            <wp:wrapTight wrapText="bothSides">
+              <wp:wrapPolygon edited="0">
+                <wp:start x="0" y="0"/>
+                <wp:lineTo x="0" y="21316"/>
+                <wp:lineTo x="21352" y="21316"/>
+                <wp:lineTo x="21352" y="0"/>
+                <wp:lineTo x="0" y="0"/>
+              </wp:wrapPolygon>
+            </wp:wrapTight>
+            <wp:docPr id="6" name="תמונה 6"/>
+            <wp:cNvGraphicFramePr>
+              <a:graphicFrameLocks xmlns:a="http://schemas.openxmlformats.org/drawingml/2006/main" noChangeAspect="1"/>
+            </wp:cNvGraphicFramePr>
+            <a:graphic xmlns:a="http://schemas.openxmlformats.org/drawingml/2006/main">
+              <a:graphicData uri="http://schemas.openxmlformats.org/drawingml/2006/picture">
+                <pic:pic xmlns:pic="http://schemas.openxmlformats.org/drawingml/2006/picture">
+                  <pic:nvPicPr>
+                    <pic:cNvPr id="0" name="Picture 3"/>
+                    <pic:cNvPicPr>
+                      <a:picLocks noChangeAspect="1" noChangeArrowheads="1"/>
+                    </pic:cNvPicPr>
+                  </pic:nvPicPr>
+                  <pic:blipFill>
+                    <a:blip r:embed="rId6" cstate="print">
+                      <a:extLst>
+                        <a:ext uri="{28A0092B-C50C-407E-A947-70E740481C1C}">
+                          <a14:useLocalDpi xmlns:a14="http://schemas.microsoft.com/office/drawing/2010/main" val="0"/>
+                        </a:ext>
+                      </a:extLst>
+                    </a:blip>
+                    <a:srcRect/>
+                    <a:stretch>
+                      <a:fillRect/>
+                    </a:stretch>
+                  </pic:blipFill>
+                  <pic:spPr bwMode="auto">
+                    <a:xfrm>
+                      <a:off x="0" y="0"/>
+                      <a:ext cx="2042795" cy="1447800"/>
+                    </a:xfrm>
+                    <a:prstGeom prst="rect">
+                      <a:avLst/>
+                    </a:prstGeom>
+                    <a:noFill/>
+                    <a:ln>
+                      <a:noFill/>
+                    </a:ln>
+                  </pic:spPr>
+                </pic:pic>
+              </a:graphicData>
+            </a:graphic>
+            <wp14:sizeRelH relativeFrom="page">
+              <wp14:pctWidth>0</wp14:pctWidth>
+            </wp14:sizeRelH>
+            <wp14:sizeRelV relativeFrom="page">
+              <wp14:pctHeight>0</wp14:pctHeight>
+            </wp14:sizeRelV>
+          </wp:anchor>
+        </w:drawing>
+      </w:r>
+      <w:r>
+        <w:rPr>
           <w:sz w:val="24"/>
           <w:szCs w:val="24"/>
         </w:rPr>
@@ -146,7 +223,7 @@
       <w:r>
         <w:t>Sign languages (also known as signed languages) are </w:t>
       </w:r>
-      <w:hyperlink r:id="rId6" w:tooltip="Language" w:history="1">
+      <w:hyperlink r:id="rId7" w:tooltip="Language" w:history="1">
         <w:r>
           <w:rPr>
             <w:rStyle w:val="Hyperlink"/>
@@ -157,7 +234,7 @@
       <w:r>
         <w:t> that use the visual-manual modality to convey meaning. Sign languages are expressed through manual articulations in combination with </w:t>
       </w:r>
-      <w:hyperlink r:id="rId7" w:anchor="Non-manual_elements" w:tooltip="Sign language" w:history="1">
+      <w:hyperlink r:id="rId8" w:anchor="Non-manual_elements" w:tooltip="Sign language" w:history="1">
         <w:r>
           <w:rPr>
             <w:rStyle w:val="Hyperlink"/>
@@ -174,7 +251,7 @@
       <w:r>
         <w:t> Sign languages are not universal and they are not </w:t>
       </w:r>
-      <w:hyperlink r:id="rId8" w:tooltip="Mutual intelligibility" w:history="1">
+      <w:hyperlink r:id="rId9" w:tooltip="Mutual intelligibility" w:history="1">
         <w:r>
           <w:rPr>
             <w:rStyle w:val="Hyperlink"/>
@@ -226,6 +303,13 @@
           <w:sz w:val="24"/>
           <w:szCs w:val="24"/>
         </w:rPr>
+        <w:t xml:space="preserve"> </w:t>
+      </w:r>
+      <w:r>
+        <w:rPr>
+          <w:sz w:val="24"/>
+          <w:szCs w:val="24"/>
+        </w:rPr>
         <w:t xml:space="preserve">English sign symbols of characters consist of 25 static simple hand gesture for characters A-Z excluding the character J, and a simple motion hand gesture for the character </w:t>
       </w:r>
       <w:r>
@@ -296,7 +380,49 @@
           <w:sz w:val="24"/>
           <w:szCs w:val="24"/>
         </w:rPr>
-        <w:t xml:space="preserve"> Smaller VGGNET ARCHICTURE after 10 epochs training with result of 0.97 of accuracy of test and 0.99 accuracy of train</w:t>
+        <w:t xml:space="preserve"> Smaller VGGNET ARCHICTURE after 10</w:t>
+      </w:r>
+      <w:r>
+        <w:rPr>
+          <w:sz w:val="24"/>
+          <w:szCs w:val="24"/>
+        </w:rPr>
+        <w:t>0</w:t>
+      </w:r>
+      <w:r>
+        <w:rPr>
+          <w:sz w:val="24"/>
+          <w:szCs w:val="24"/>
+        </w:rPr>
+        <w:t xml:space="preserve"> epochs training with result of 0.9</w:t>
+      </w:r>
+      <w:r>
+        <w:rPr>
+          <w:sz w:val="24"/>
+          <w:szCs w:val="24"/>
+        </w:rPr>
+        <w:t>936</w:t>
+      </w:r>
+      <w:r>
+        <w:rPr>
+          <w:sz w:val="24"/>
+          <w:szCs w:val="24"/>
+        </w:rPr>
+        <w:t xml:space="preserve"> of accuracy of test and 0.99</w:t>
+      </w:r>
+      <w:r>
+        <w:rPr>
+          <w:sz w:val="24"/>
+          <w:szCs w:val="24"/>
+        </w:rPr>
+        <w:t>95</w:t>
+      </w:r>
+      <w:r>
+        <w:rPr>
+          <w:sz w:val="24"/>
+          <w:szCs w:val="24"/>
+        </w:rPr>
+        <w:t xml:space="preserve"> accuracy of train</w:t>
       </w:r>
     </w:p>
     <w:p>
@@ -448,7 +574,25 @@
           <w:sz w:val="24"/>
           <w:szCs w:val="24"/>
         </w:rPr>
-        <w:t>smaller VGG model  (CNN) Based model with 20 layers</w:t>
+        <w:t xml:space="preserve">smaller VGG </w:t>
+      </w:r>
+      <w:proofErr w:type="gramStart"/>
+      <w:r>
+        <w:rPr>
+          <w:rFonts w:cstheme="minorHAnsi"/>
+          <w:sz w:val="24"/>
+          <w:szCs w:val="24"/>
+        </w:rPr>
+        <w:t>model  (</w:t>
+      </w:r>
+      <w:proofErr w:type="gramEnd"/>
+      <w:r>
+        <w:rPr>
+          <w:rFonts w:cstheme="minorHAnsi"/>
+          <w:sz w:val="24"/>
+          <w:szCs w:val="24"/>
+        </w:rPr>
+        <w:t>CNN) Based model with 20 layers</w:t>
       </w:r>
       <w:r>
         <w:rPr>
@@ -495,7 +639,6 @@
               <w:keepNext/>
             </w:pPr>
             <w:r>
-              <w:lastRenderedPageBreak/>
               <w:t xml:space="preserve">Figure </w:t>
             </w:r>
             <w:fldSimple w:instr=" SEQ Figure \* ARABIC ">
@@ -550,7 +693,7 @@
                           </pic:cNvPicPr>
                         </pic:nvPicPr>
                         <pic:blipFill>
-                          <a:blip r:embed="rId9">
+                          <a:blip r:embed="rId10">
                             <a:extLst>
                               <a:ext uri="{28A0092B-C50C-407E-A947-70E740481C1C}">
                                 <a14:useLocalDpi xmlns:a14="http://schemas.microsoft.com/office/drawing/2010/main" val="0"/>
@@ -647,7 +790,7 @@
                           </pic:cNvPicPr>
                         </pic:nvPicPr>
                         <pic:blipFill>
-                          <a:blip r:embed="rId10" cstate="print">
+                          <a:blip r:embed="rId11" cstate="print">
                             <a:extLst>
                               <a:ext uri="{28A0092B-C50C-407E-A947-70E740481C1C}">
                                 <a14:useLocalDpi xmlns:a14="http://schemas.microsoft.com/office/drawing/2010/main" val="0"/>
@@ -744,7 +887,7 @@
                           </pic:cNvPicPr>
                         </pic:nvPicPr>
                         <pic:blipFill>
-                          <a:blip r:embed="rId11" cstate="print">
+                          <a:blip r:embed="rId12" cstate="print">
                             <a:extLst>
                               <a:ext uri="{28A0092B-C50C-407E-A947-70E740481C1C}">
                                 <a14:useLocalDpi xmlns:a14="http://schemas.microsoft.com/office/drawing/2010/main" val="0"/>
@@ -811,9 +954,7 @@
           <w:szCs w:val="28"/>
         </w:rPr>
       </w:pPr>
-    </w:p>
-    <w:p>
-      <w:pPr>
+      <w:r>
         <w:rPr>
           <w:rFonts w:cstheme="minorHAnsi"/>
           <w:b/>
@@ -821,7 +962,9 @@
           <w:sz w:val="28"/>
           <w:szCs w:val="28"/>
         </w:rPr>
-      </w:pPr>
+        <w:lastRenderedPageBreak/>
+        <w:t>R</w:t>
+      </w:r>
       <w:r>
         <w:rPr>
           <w:rFonts w:cstheme="minorHAnsi"/>
@@ -830,10 +973,171 @@
           <w:sz w:val="28"/>
           <w:szCs w:val="28"/>
         </w:rPr>
-        <w:lastRenderedPageBreak/>
-        <w:t>R</w:t>
-      </w:r>
-      <w:r>
+        <w:t>elated Work</w:t>
+      </w:r>
+    </w:p>
+    <w:p>
+      <w:pPr>
+        <w:jc w:val="both"/>
+        <w:rPr>
+          <w:rFonts w:cstheme="minorHAnsi"/>
+          <w:sz w:val="24"/>
+          <w:szCs w:val="24"/>
+        </w:rPr>
+      </w:pPr>
+      <w:r>
+        <w:rPr>
+          <w:rFonts w:cstheme="minorHAnsi"/>
+          <w:sz w:val="24"/>
+          <w:szCs w:val="24"/>
+        </w:rPr>
+        <w:t xml:space="preserve">There is no official related work to this problem, </w:t>
+      </w:r>
+      <w:proofErr w:type="spellStart"/>
+      <w:r>
+        <w:rPr>
+          <w:rFonts w:cstheme="minorHAnsi"/>
+          <w:sz w:val="24"/>
+          <w:szCs w:val="24"/>
+        </w:rPr>
+        <w:t>how ever</w:t>
+      </w:r>
+      <w:proofErr w:type="spellEnd"/>
+      <w:r>
+        <w:rPr>
+          <w:rFonts w:cstheme="minorHAnsi"/>
+          <w:sz w:val="24"/>
+          <w:szCs w:val="24"/>
+        </w:rPr>
+        <w:t xml:space="preserve"> this problem is very similar to classic MNIST Digit's classification problem</w:t>
+      </w:r>
+      <w:r>
+        <w:rPr>
+          <w:rFonts w:cstheme="minorHAnsi"/>
+          <w:sz w:val="24"/>
+          <w:szCs w:val="24"/>
+        </w:rPr>
+        <w:t>.</w:t>
+      </w:r>
+      <w:r>
+        <w:rPr>
+          <w:rFonts w:cstheme="minorHAnsi"/>
+          <w:sz w:val="24"/>
+          <w:szCs w:val="24"/>
+        </w:rPr>
+        <w:t xml:space="preserve"> MNIST digit classification problem using</w:t>
+      </w:r>
+      <w:r>
+        <w:rPr>
+          <w:rFonts w:cstheme="minorHAnsi"/>
+          <w:sz w:val="24"/>
+          <w:szCs w:val="24"/>
+        </w:rPr>
+        <w:t xml:space="preserve"> the models from this article </w:t>
+      </w:r>
+      <w:r>
+        <w:rPr>
+          <w:rFonts w:ascii="Arial" w:hAnsi="Arial" w:cs="Arial"/>
+          <w:sz w:val="21"/>
+          <w:szCs w:val="21"/>
+          <w:shd w:val="clear" w:color="auto" w:fill="FFFFFF"/>
+        </w:rPr>
+        <w:t>achieve</w:t>
+      </w:r>
+      <w:r>
+        <w:rPr>
+          <w:rFonts w:cstheme="minorHAnsi"/>
+          <w:sz w:val="24"/>
+          <w:szCs w:val="24"/>
+        </w:rPr>
+        <w:t xml:space="preserve"> the following results:</w:t>
+      </w:r>
+      <w:r>
+        <w:rPr>
+          <w:rFonts w:cstheme="minorHAnsi"/>
+          <w:sz w:val="24"/>
+          <w:szCs w:val="24"/>
+        </w:rPr>
+        <w:t xml:space="preserve"> the first model it </w:t>
+      </w:r>
+      <w:proofErr w:type="gramStart"/>
+      <w:r>
+        <w:rPr>
+          <w:rFonts w:ascii="Arial" w:hAnsi="Arial" w:cs="Arial"/>
+          <w:sz w:val="21"/>
+          <w:szCs w:val="21"/>
+          <w:shd w:val="clear" w:color="auto" w:fill="FFFFFF"/>
+        </w:rPr>
+        <w:t>achieve</w:t>
+      </w:r>
+      <w:proofErr w:type="gramEnd"/>
+      <w:r>
+        <w:rPr>
+          <w:rFonts w:cstheme="minorHAnsi"/>
+          <w:sz w:val="24"/>
+          <w:szCs w:val="24"/>
+        </w:rPr>
+        <w:t xml:space="preserve"> </w:t>
+      </w:r>
+      <w:r>
+        <w:rPr>
+          <w:rFonts w:cstheme="minorHAnsi"/>
+          <w:sz w:val="24"/>
+          <w:szCs w:val="24"/>
+        </w:rPr>
+        <w:t xml:space="preserve">around 0.98 </w:t>
+      </w:r>
+      <w:r>
+        <w:rPr>
+          <w:rFonts w:cstheme="minorHAnsi"/>
+          <w:sz w:val="24"/>
+          <w:szCs w:val="24"/>
+        </w:rPr>
+        <w:t>accuracy</w:t>
+      </w:r>
+      <w:r>
+        <w:rPr>
+          <w:rFonts w:cstheme="minorHAnsi"/>
+          <w:sz w:val="24"/>
+          <w:szCs w:val="24"/>
+        </w:rPr>
+        <w:t xml:space="preserve">, using the basic </w:t>
+      </w:r>
+      <w:r>
+        <w:rPr>
+          <w:rFonts w:cstheme="minorHAnsi"/>
+          <w:sz w:val="24"/>
+          <w:szCs w:val="24"/>
+        </w:rPr>
+        <w:t>CBB</w:t>
+      </w:r>
+      <w:r>
+        <w:rPr>
+          <w:rFonts w:cstheme="minorHAnsi"/>
+          <w:sz w:val="24"/>
+          <w:szCs w:val="24"/>
+        </w:rPr>
+        <w:t xml:space="preserve"> the best result was around 0.99 and in the VGG model 0.996 </w:t>
+      </w:r>
+      <w:r>
+        <w:rPr>
+          <w:rFonts w:cstheme="minorHAnsi"/>
+          <w:sz w:val="24"/>
+          <w:szCs w:val="24"/>
+        </w:rPr>
+        <w:t>accuracy</w:t>
+      </w:r>
+      <w:r>
+        <w:rPr>
+          <w:rFonts w:cstheme="minorHAnsi"/>
+          <w:sz w:val="24"/>
+          <w:szCs w:val="24"/>
+        </w:rPr>
+        <w:t>.</w:t>
+      </w:r>
+    </w:p>
+    <w:p>
+      <w:pPr>
         <w:rPr>
           <w:rFonts w:cstheme="minorHAnsi"/>
           <w:b/>
@@ -841,179 +1145,8 @@
           <w:sz w:val="28"/>
           <w:szCs w:val="28"/>
         </w:rPr>
-        <w:t>elated Work</w:t>
-      </w:r>
-    </w:p>
-    <w:p>
-      <w:pPr>
-        <w:jc w:val="both"/>
-        <w:rPr>
-          <w:rFonts w:cstheme="minorHAnsi"/>
-          <w:sz w:val="24"/>
-          <w:szCs w:val="24"/>
-        </w:rPr>
-      </w:pPr>
-      <w:r>
-        <w:rPr>
-          <w:rFonts w:cstheme="minorHAnsi"/>
-          <w:sz w:val="24"/>
-          <w:szCs w:val="24"/>
-        </w:rPr>
-        <w:t xml:space="preserve">There is no official related work to this problem, </w:t>
-      </w:r>
-      <w:proofErr w:type="spellStart"/>
-      <w:r>
-        <w:rPr>
-          <w:rFonts w:cstheme="minorHAnsi"/>
-          <w:sz w:val="24"/>
-          <w:szCs w:val="24"/>
-        </w:rPr>
-        <w:t>how ever</w:t>
-      </w:r>
-      <w:proofErr w:type="spellEnd"/>
-      <w:r>
-        <w:rPr>
-          <w:rFonts w:cstheme="minorHAnsi"/>
-          <w:sz w:val="24"/>
-          <w:szCs w:val="24"/>
-        </w:rPr>
-        <w:t xml:space="preserve"> this problem is very similar to classic MNIST Digit's classification problem</w:t>
-      </w:r>
-      <w:r>
-        <w:rPr>
-          <w:rFonts w:cstheme="minorHAnsi"/>
-          <w:sz w:val="24"/>
-          <w:szCs w:val="24"/>
-        </w:rPr>
-        <w:t>.</w:t>
-      </w:r>
-      <w:r>
-        <w:rPr>
-          <w:rFonts w:cstheme="minorHAnsi"/>
-          <w:sz w:val="24"/>
-          <w:szCs w:val="24"/>
-        </w:rPr>
-        <w:t xml:space="preserve"> MNIST digit classification problem using</w:t>
-      </w:r>
-      <w:r>
-        <w:rPr>
-          <w:rFonts w:cstheme="minorHAnsi"/>
-          <w:sz w:val="24"/>
-          <w:szCs w:val="24"/>
-        </w:rPr>
-        <w:t xml:space="preserve"> the models from this article </w:t>
-      </w:r>
-      <w:r>
-        <w:rPr>
-          <w:rFonts w:ascii="Arial" w:hAnsi="Arial" w:cs="Arial"/>
-          <w:sz w:val="21"/>
-          <w:szCs w:val="21"/>
-          <w:shd w:val="clear" w:color="auto" w:fill="FFFFFF"/>
-        </w:rPr>
-        <w:t>achieve</w:t>
-      </w:r>
-      <w:r>
-        <w:rPr>
-          <w:rFonts w:cstheme="minorHAnsi"/>
-          <w:sz w:val="24"/>
-          <w:szCs w:val="24"/>
-        </w:rPr>
-        <w:t xml:space="preserve"> the following results:</w:t>
-      </w:r>
-      <w:r>
-        <w:rPr>
-          <w:rFonts w:cstheme="minorHAnsi"/>
-          <w:sz w:val="24"/>
-          <w:szCs w:val="24"/>
-        </w:rPr>
-        <w:t xml:space="preserve"> the first model it </w:t>
-      </w:r>
-      <w:r>
-        <w:rPr>
-          <w:rFonts w:ascii="Arial" w:hAnsi="Arial" w:cs="Arial"/>
-          <w:sz w:val="21"/>
-          <w:szCs w:val="21"/>
-          <w:shd w:val="clear" w:color="auto" w:fill="FFFFFF"/>
-        </w:rPr>
-        <w:t>achieve</w:t>
-      </w:r>
-      <w:r>
-        <w:rPr>
-          <w:rFonts w:cstheme="minorHAnsi"/>
-          <w:sz w:val="24"/>
-          <w:szCs w:val="24"/>
-        </w:rPr>
-        <w:t xml:space="preserve"> </w:t>
-      </w:r>
-      <w:r>
-        <w:rPr>
-          <w:rFonts w:cstheme="minorHAnsi"/>
-          <w:sz w:val="24"/>
-          <w:szCs w:val="24"/>
-        </w:rPr>
-        <w:t xml:space="preserve">around 0.98 </w:t>
-      </w:r>
-      <w:r>
-        <w:rPr>
-          <w:rFonts w:cstheme="minorHAnsi"/>
-          <w:sz w:val="24"/>
-          <w:szCs w:val="24"/>
-        </w:rPr>
-        <w:t>accuracy</w:t>
-      </w:r>
-      <w:r>
-        <w:rPr>
-          <w:rFonts w:cstheme="minorHAnsi"/>
-          <w:sz w:val="24"/>
-          <w:szCs w:val="24"/>
-        </w:rPr>
-        <w:t xml:space="preserve">, using the basic </w:t>
-      </w:r>
-      <w:r>
-        <w:rPr>
-          <w:rFonts w:cstheme="minorHAnsi"/>
-          <w:sz w:val="24"/>
-          <w:szCs w:val="24"/>
-        </w:rPr>
-        <w:t>CBB</w:t>
-      </w:r>
-      <w:r>
-        <w:rPr>
-          <w:rFonts w:cstheme="minorHAnsi"/>
-          <w:sz w:val="24"/>
-          <w:szCs w:val="24"/>
-        </w:rPr>
-        <w:t xml:space="preserve"> the best result was around 0.99 and in the VGG model 0.996 </w:t>
-      </w:r>
-      <w:r>
-        <w:rPr>
-          <w:rFonts w:cstheme="minorHAnsi"/>
-          <w:sz w:val="24"/>
-          <w:szCs w:val="24"/>
-        </w:rPr>
-        <w:t>accuracy</w:t>
-      </w:r>
-      <w:r>
-        <w:rPr>
-          <w:rFonts w:cstheme="minorHAnsi"/>
-          <w:sz w:val="24"/>
-          <w:szCs w:val="24"/>
-        </w:rPr>
-        <w:t>.</w:t>
-      </w:r>
-    </w:p>
-    <w:p>
-      <w:pPr>
-        <w:rPr>
-          <w:color w:val="000000" w:themeColor="text1"/>
-          <w:sz w:val="28"/>
-          <w:szCs w:val="28"/>
-          <w:rtl/>
-        </w:rPr>
-      </w:pPr>
-    </w:p>
-    <w:p>
-      <w:pPr>
+      </w:pPr>
+      <w:r>
         <w:rPr>
           <w:rFonts w:cstheme="minorHAnsi"/>
           <w:b/>
@@ -1021,15 +1154,6 @@
           <w:sz w:val="28"/>
           <w:szCs w:val="28"/>
         </w:rPr>
-      </w:pPr>
-      <w:r>
-        <w:rPr>
-          <w:rFonts w:cstheme="minorHAnsi"/>
-          <w:b/>
-          <w:bCs/>
-          <w:sz w:val="28"/>
-          <w:szCs w:val="28"/>
-        </w:rPr>
         <w:t>Background Information</w:t>
       </w:r>
     </w:p>
@@ -1164,7 +1288,29 @@
           <w:szCs w:val="24"/>
           <w:shd w:val="clear" w:color="auto" w:fill="FFFFFF"/>
         </w:rPr>
-        <w:t xml:space="preserve">can be used to classify the different parts in the image and output a diagnostic (-an accurate classification) to a </w:t>
+        <w:t xml:space="preserve">can be used to classify the different parts in the image and output a diagnostic (-an accurate classification) to </w:t>
+      </w:r>
+      <w:proofErr w:type="gramStart"/>
+      <w:r>
+        <w:rPr>
+          <w:rFonts w:cstheme="minorHAnsi"/>
+          <w:spacing w:val="-1"/>
+          <w:sz w:val="24"/>
+          <w:szCs w:val="24"/>
+          <w:shd w:val="clear" w:color="auto" w:fill="FFFFFF"/>
+        </w:rPr>
+        <w:t>a</w:t>
+      </w:r>
+      <w:proofErr w:type="gramEnd"/>
+      <w:r>
+        <w:rPr>
+          <w:rFonts w:cstheme="minorHAnsi"/>
+          <w:spacing w:val="-1"/>
+          <w:sz w:val="24"/>
+          <w:szCs w:val="24"/>
+          <w:shd w:val="clear" w:color="auto" w:fill="FFFFFF"/>
+        </w:rPr>
+        <w:t xml:space="preserve"> </w:t>
       </w:r>
       <w:r>
         <w:rPr>
@@ -1235,7 +1381,7 @@
         </w:rPr>
         <w:t>, It was proposed by </w:t>
       </w:r>
-      <w:hyperlink r:id="rId12" w:tgtFrame="_blank" w:history="1">
+      <w:hyperlink r:id="rId13" w:tgtFrame="_blank" w:history="1">
         <w:r>
           <w:rPr>
             <w:rStyle w:val="Hyperlink"/>
@@ -1262,7 +1408,7 @@
         </w:rPr>
         <w:t> and </w:t>
       </w:r>
-      <w:hyperlink r:id="rId13" w:tgtFrame="_blank" w:history="1">
+      <w:hyperlink r:id="rId14" w:tgtFrame="_blank" w:history="1">
         <w:r>
           <w:rPr>
             <w:rStyle w:val="Hyperlink"/>
@@ -1279,7 +1425,7 @@
         </w:rPr>
         <w:t>of </w:t>
       </w:r>
-      <w:hyperlink r:id="rId14" w:tgtFrame="_blank" w:history="1">
+      <w:hyperlink r:id="rId15" w:tgtFrame="_blank" w:history="1">
         <w:r>
           <w:rPr>
             <w:rStyle w:val="Hyperlink"/>
@@ -1310,9 +1456,25 @@
           <w:sz w:val="24"/>
           <w:szCs w:val="24"/>
         </w:rPr>
-        <w:t xml:space="preserve"> year 2014. It was submitted to Large Scale Visual Recognition Challenge 2014 (ILSVRC2014) and The model achieves 92.7% top-5 test accuracy in ImageNet. </w:t>
-      </w:r>
-      <w:hyperlink r:id="rId15" w:tgtFrame="_blank" w:history="1">
+        <w:t xml:space="preserve"> year 2014. It was submitted to Large Scale Visual Recognition Challenge 2014 (ILSVRC2014) and </w:t>
+      </w:r>
+      <w:proofErr w:type="gramStart"/>
+      <w:r>
+        <w:rPr>
+          <w:sz w:val="24"/>
+          <w:szCs w:val="24"/>
+        </w:rPr>
+        <w:t>The</w:t>
+      </w:r>
+      <w:proofErr w:type="gramEnd"/>
+      <w:r>
+        <w:rPr>
+          <w:sz w:val="24"/>
+          <w:szCs w:val="24"/>
+        </w:rPr>
+        <w:t xml:space="preserve"> model achieves 92.7% top-5 test accuracy in ImageNet. </w:t>
+      </w:r>
+      <w:hyperlink r:id="rId16" w:tgtFrame="_blank" w:history="1">
         <w:r>
           <w:rPr>
             <w:rStyle w:val="Hyperlink"/>
@@ -1365,15 +1527,33 @@
           <w:sz w:val="24"/>
           <w:szCs w:val="24"/>
         </w:rPr>
-        <w:t xml:space="preserve">This project will utilize a number of different CNN models in trying to optimize the predicting accuracy of the type of </w:t>
-      </w:r>
-      <w:r>
-        <w:rPr>
-          <w:rFonts w:cstheme="minorHAnsi"/>
-          <w:sz w:val="24"/>
-          <w:szCs w:val="24"/>
-        </w:rPr>
-        <w:t xml:space="preserve"> character the gesture represent</w:t>
+        <w:t xml:space="preserve">This project will utilize a number of different CNN models in trying to optimize the predicting accuracy of the type </w:t>
+      </w:r>
+      <w:proofErr w:type="gramStart"/>
+      <w:r>
+        <w:rPr>
+          <w:rFonts w:cstheme="minorHAnsi"/>
+          <w:sz w:val="24"/>
+          <w:szCs w:val="24"/>
+        </w:rPr>
+        <w:t xml:space="preserve">of </w:t>
+      </w:r>
+      <w:r>
+        <w:rPr>
+          <w:rFonts w:cstheme="minorHAnsi"/>
+          <w:sz w:val="24"/>
+          <w:szCs w:val="24"/>
+        </w:rPr>
+        <w:t xml:space="preserve"> character</w:t>
+      </w:r>
+      <w:proofErr w:type="gramEnd"/>
+      <w:r>
+        <w:rPr>
+          <w:rFonts w:cstheme="minorHAnsi"/>
+          <w:sz w:val="24"/>
+          <w:szCs w:val="24"/>
+        </w:rPr>
+        <w:t xml:space="preserve"> the gesture represent</w:t>
       </w:r>
       <w:r>
         <w:rPr>
@@ -1458,9 +1638,41 @@
           <w:sz w:val="24"/>
           <w:szCs w:val="24"/>
         </w:rPr>
-        <w:t>The dataset format is patterned to match closely with the classic MNIST. Each training and test case represents a label (0-25) as a one-to-one map for each alphabetic letter A-Z (and no cases for 9=J or 25=Z because of gesture motions). The training data (27,455 cases) and test data (7172 cases) are approximately half the size of the standard MNIST but otherwise similar with a header row of label, pixel1,pixel2....pixel784 which represent a single 28x28 pixel image with grayscale values between 0-255. The original hand gesture </w:t>
-      </w:r>
-      <w:hyperlink r:id="rId16" w:history="1">
+        <w:t xml:space="preserve">The dataset format is patterned to match closely with the classic MNIST. Each training and test case </w:t>
+      </w:r>
+      <w:proofErr w:type="gramStart"/>
+      <w:r>
+        <w:rPr>
+          <w:sz w:val="24"/>
+          <w:szCs w:val="24"/>
+        </w:rPr>
+        <w:t>represents</w:t>
+      </w:r>
+      <w:proofErr w:type="gramEnd"/>
+      <w:r>
+        <w:rPr>
+          <w:sz w:val="24"/>
+          <w:szCs w:val="24"/>
+        </w:rPr>
+        <w:t xml:space="preserve"> a label (0-25) as a one-to-one map for each alphabetic letter A-Z (and no cases for 9=J or 25=Z because of gesture motions). The training data (27,455 cases) and test data (7172 cases) are approximately half the size of the standard MNIST but otherwise similar with a header row of label, pixel</w:t>
+      </w:r>
+      <w:proofErr w:type="gramStart"/>
+      <w:r>
+        <w:rPr>
+          <w:sz w:val="24"/>
+          <w:szCs w:val="24"/>
+        </w:rPr>
+        <w:t>1,pixel2....pixel</w:t>
+      </w:r>
+      <w:proofErr w:type="gramEnd"/>
+      <w:r>
+        <w:rPr>
+          <w:sz w:val="24"/>
+          <w:szCs w:val="24"/>
+        </w:rPr>
+        <w:t>784 which represent a single 28x28 pixel image with grayscale values between 0-255. The original hand gesture </w:t>
+      </w:r>
+      <w:hyperlink r:id="rId17" w:history="1">
         <w:r>
           <w:rPr>
             <w:rStyle w:val="Hyperlink"/>
@@ -1491,7 +1703,23 @@
           <w:sz w:val="24"/>
           <w:szCs w:val="24"/>
         </w:rPr>
-        <w:t xml:space="preserve"> and included cropping to hands-only, gray-scaling, resizing, and then creating at least 50+ variations to enlarge the quantity. The modification and expansion strategy was filters ('Mitchell', '</w:t>
+        <w:t xml:space="preserve"> and included cropping to hands-only, gray-scaling, resizing, and then creating at least 50+ variations to enlarge the quantity. The modification and expansion strategy </w:t>
+      </w:r>
+      <w:proofErr w:type="gramStart"/>
+      <w:r>
+        <w:rPr>
+          <w:sz w:val="24"/>
+          <w:szCs w:val="24"/>
+        </w:rPr>
+        <w:t>was</w:t>
+      </w:r>
+      <w:proofErr w:type="gramEnd"/>
+      <w:r>
+        <w:rPr>
+          <w:sz w:val="24"/>
+          <w:szCs w:val="24"/>
+        </w:rPr>
+        <w:t xml:space="preserve"> filters ('Mitchell', '</w:t>
       </w:r>
       <w:proofErr w:type="spellStart"/>
       <w:r>
@@ -1566,6 +1794,15 @@
           <w:szCs w:val="28"/>
         </w:rPr>
         <w:lastRenderedPageBreak/>
+        <w:br/>
+      </w:r>
+      <w:r>
+        <w:rPr>
+          <w:b/>
+          <w:bCs/>
+          <w:sz w:val="28"/>
+          <w:szCs w:val="28"/>
+        </w:rPr>
         <w:t>E</w:t>
       </w:r>
       <w:r>
@@ -1731,7 +1968,7 @@
                           </pic:cNvPicPr>
                         </pic:nvPicPr>
                         <pic:blipFill>
-                          <a:blip r:embed="rId17" cstate="print">
+                          <a:blip r:embed="rId18" cstate="print">
                             <a:extLst>
                               <a:ext uri="{28A0092B-C50C-407E-A947-70E740481C1C}">
                                 <a14:useLocalDpi xmlns:a14="http://schemas.microsoft.com/office/drawing/2010/main" val="0"/>
@@ -1803,7 +2040,7 @@
                           </pic:cNvPicPr>
                         </pic:nvPicPr>
                         <pic:blipFill>
-                          <a:blip r:embed="rId18" cstate="print">
+                          <a:blip r:embed="rId19" cstate="print">
                             <a:extLst>
                               <a:ext uri="{28A0092B-C50C-407E-A947-70E740481C1C}">
                                 <a14:useLocalDpi xmlns:a14="http://schemas.microsoft.com/office/drawing/2010/main" val="0"/>
@@ -1905,7 +2142,7 @@
                           </pic:cNvPicPr>
                         </pic:nvPicPr>
                         <pic:blipFill>
-                          <a:blip r:embed="rId19" cstate="print">
+                          <a:blip r:embed="rId20" cstate="print">
                             <a:extLst>
                               <a:ext uri="{28A0092B-C50C-407E-A947-70E740481C1C}">
                                 <a14:useLocalDpi xmlns:a14="http://schemas.microsoft.com/office/drawing/2010/main" val="0"/>
@@ -1977,7 +2214,7 @@
                           </pic:cNvPicPr>
                         </pic:nvPicPr>
                         <pic:blipFill>
-                          <a:blip r:embed="rId20" cstate="print">
+                          <a:blip r:embed="rId21" cstate="print">
                             <a:extLst>
                               <a:ext uri="{28A0092B-C50C-407E-A947-70E740481C1C}">
                                 <a14:useLocalDpi xmlns:a14="http://schemas.microsoft.com/office/drawing/2010/main" val="0"/>
@@ -2052,7 +2289,25 @@
                 <w:sz w:val="24"/>
                 <w:szCs w:val="24"/>
               </w:rPr>
-              <w:t xml:space="preserve">CNN Network  and 10 Epochs </w:t>
+              <w:t xml:space="preserve">CNN </w:t>
+            </w:r>
+            <w:proofErr w:type="gramStart"/>
+            <w:r>
+              <w:rPr>
+                <w:rFonts w:cstheme="minorHAnsi"/>
+                <w:sz w:val="24"/>
+                <w:szCs w:val="24"/>
+              </w:rPr>
+              <w:t>Network  and</w:t>
+            </w:r>
+            <w:proofErr w:type="gramEnd"/>
+            <w:r>
+              <w:rPr>
+                <w:rFonts w:cstheme="minorHAnsi"/>
+                <w:sz w:val="24"/>
+                <w:szCs w:val="24"/>
+              </w:rPr>
+              <w:t xml:space="preserve"> 10 Epochs </w:t>
             </w:r>
             <w:r>
               <w:rPr>
@@ -2155,7 +2410,7 @@
                           </pic:cNvPicPr>
                         </pic:nvPicPr>
                         <pic:blipFill>
-                          <a:blip r:embed="rId21" cstate="print">
+                          <a:blip r:embed="rId22" cstate="print">
                             <a:extLst>
                               <a:ext uri="{28A0092B-C50C-407E-A947-70E740481C1C}">
                                 <a14:useLocalDpi xmlns:a14="http://schemas.microsoft.com/office/drawing/2010/main" val="0"/>
@@ -2227,7 +2482,7 @@
                           </pic:cNvPicPr>
                         </pic:nvPicPr>
                         <pic:blipFill>
-                          <a:blip r:embed="rId22" cstate="print">
+                          <a:blip r:embed="rId23" cstate="print">
                             <a:extLst>
                               <a:ext uri="{28A0092B-C50C-407E-A947-70E740481C1C}">
                                 <a14:useLocalDpi xmlns:a14="http://schemas.microsoft.com/office/drawing/2010/main" val="0"/>
@@ -2310,7 +2565,25 @@
                 <w:sz w:val="24"/>
                 <w:szCs w:val="24"/>
               </w:rPr>
-              <w:t xml:space="preserve"> using the basic CNN Network  and 100 Epochs showed a small improvement and reached to 0.92  </w:t>
+              <w:t xml:space="preserve"> using the basic CNN </w:t>
+            </w:r>
+            <w:proofErr w:type="gramStart"/>
+            <w:r>
+              <w:rPr>
+                <w:rFonts w:cstheme="minorHAnsi"/>
+                <w:sz w:val="24"/>
+                <w:szCs w:val="24"/>
+              </w:rPr>
+              <w:t>Network  and</w:t>
+            </w:r>
+            <w:proofErr w:type="gramEnd"/>
+            <w:r>
+              <w:rPr>
+                <w:rFonts w:cstheme="minorHAnsi"/>
+                <w:sz w:val="24"/>
+                <w:szCs w:val="24"/>
+              </w:rPr>
+              <w:t xml:space="preserve"> 100 Epochs showed a small improvement and reached to 0.92  </w:t>
             </w:r>
             <w:r>
               <w:rPr>
@@ -2381,7 +2654,7 @@
                           </pic:cNvPicPr>
                         </pic:nvPicPr>
                         <pic:blipFill>
-                          <a:blip r:embed="rId23" cstate="print">
+                          <a:blip r:embed="rId24" cstate="print">
                             <a:extLst>
                               <a:ext uri="{28A0092B-C50C-407E-A947-70E740481C1C}">
                                 <a14:useLocalDpi xmlns:a14="http://schemas.microsoft.com/office/drawing/2010/main" val="0"/>
@@ -2453,7 +2726,7 @@
                           </pic:cNvPicPr>
                         </pic:nvPicPr>
                         <pic:blipFill>
-                          <a:blip r:embed="rId24" cstate="print">
+                          <a:blip r:embed="rId25" cstate="print">
                             <a:extLst>
                               <a:ext uri="{28A0092B-C50C-407E-A947-70E740481C1C}">
                                 <a14:useLocalDpi xmlns:a14="http://schemas.microsoft.com/office/drawing/2010/main" val="0"/>
@@ -2505,16 +2778,26 @@
                 <w:sz w:val="24"/>
                 <w:szCs w:val="24"/>
               </w:rPr>
-              <w:t xml:space="preserve">The 4 </w:t>
-            </w:r>
+              <w:t xml:space="preserve">The </w:t>
+            </w:r>
+            <w:proofErr w:type="gramStart"/>
             <w:r>
               <w:rPr>
                 <w:rFonts w:cstheme="minorHAnsi"/>
                 <w:sz w:val="24"/>
                 <w:szCs w:val="24"/>
               </w:rPr>
+              <w:t xml:space="preserve">4 </w:t>
+            </w:r>
+            <w:r>
+              <w:rPr>
+                <w:rFonts w:cstheme="minorHAnsi"/>
+                <w:sz w:val="24"/>
+                <w:szCs w:val="24"/>
+              </w:rPr>
               <w:t>experiment</w:t>
             </w:r>
+            <w:proofErr w:type="gramEnd"/>
             <w:r>
               <w:rPr>
                 <w:rFonts w:cstheme="minorHAnsi"/>
@@ -2557,6 +2840,63 @@
                 <w:szCs w:val="28"/>
               </w:rPr>
             </w:pPr>
+            <w:r>
+              <w:rPr>
+                <w:b/>
+                <w:bCs/>
+                <w:noProof/>
+                <w:sz w:val="28"/>
+                <w:szCs w:val="28"/>
+              </w:rPr>
+              <w:drawing>
+                <wp:inline distT="0" distB="0" distL="0" distR="0">
+                  <wp:extent cx="1673225" cy="1254641"/>
+                  <wp:effectExtent l="0" t="0" r="3175" b="3175"/>
+                  <wp:docPr id="1" name="תמונה 1"/>
+                  <wp:cNvGraphicFramePr>
+                    <a:graphicFrameLocks xmlns:a="http://schemas.openxmlformats.org/drawingml/2006/main" noChangeAspect="1"/>
+                  </wp:cNvGraphicFramePr>
+                  <a:graphic xmlns:a="http://schemas.openxmlformats.org/drawingml/2006/main">
+                    <a:graphicData uri="http://schemas.openxmlformats.org/drawingml/2006/picture">
+                      <pic:pic xmlns:pic="http://schemas.openxmlformats.org/drawingml/2006/picture">
+                        <pic:nvPicPr>
+                          <pic:cNvPr id="0" name="Picture 1"/>
+                          <pic:cNvPicPr>
+                            <a:picLocks noChangeAspect="1" noChangeArrowheads="1"/>
+                          </pic:cNvPicPr>
+                        </pic:nvPicPr>
+                        <pic:blipFill>
+                          <a:blip r:embed="rId26" cstate="print">
+                            <a:extLst>
+                              <a:ext uri="{28A0092B-C50C-407E-A947-70E740481C1C}">
+                                <a14:useLocalDpi xmlns:a14="http://schemas.microsoft.com/office/drawing/2010/main" val="0"/>
+                              </a:ext>
+                            </a:extLst>
+                          </a:blip>
+                          <a:srcRect/>
+                          <a:stretch>
+                            <a:fillRect/>
+                          </a:stretch>
+                        </pic:blipFill>
+                        <pic:spPr bwMode="auto">
+                          <a:xfrm>
+                            <a:off x="0" y="0"/>
+                            <a:ext cx="1699576" cy="1274400"/>
+                          </a:xfrm>
+                          <a:prstGeom prst="rect">
+                            <a:avLst/>
+                          </a:prstGeom>
+                          <a:noFill/>
+                          <a:ln>
+                            <a:noFill/>
+                          </a:ln>
+                        </pic:spPr>
+                      </pic:pic>
+                    </a:graphicData>
+                  </a:graphic>
+                </wp:inline>
+              </w:drawing>
+            </w:r>
           </w:p>
         </w:tc>
         <w:tc>
@@ -2573,6 +2913,63 @@
                 <w:szCs w:val="28"/>
               </w:rPr>
             </w:pPr>
+            <w:r>
+              <w:rPr>
+                <w:b/>
+                <w:bCs/>
+                <w:noProof/>
+                <w:sz w:val="28"/>
+                <w:szCs w:val="28"/>
+              </w:rPr>
+              <w:drawing>
+                <wp:inline distT="0" distB="0" distL="0" distR="0">
+                  <wp:extent cx="1597418" cy="1331241"/>
+                  <wp:effectExtent l="0" t="0" r="3175" b="2540"/>
+                  <wp:docPr id="2" name="תמונה 2"/>
+                  <wp:cNvGraphicFramePr>
+                    <a:graphicFrameLocks xmlns:a="http://schemas.openxmlformats.org/drawingml/2006/main" noChangeAspect="1"/>
+                  </wp:cNvGraphicFramePr>
+                  <a:graphic xmlns:a="http://schemas.openxmlformats.org/drawingml/2006/main">
+                    <a:graphicData uri="http://schemas.openxmlformats.org/drawingml/2006/picture">
+                      <pic:pic xmlns:pic="http://schemas.openxmlformats.org/drawingml/2006/picture">
+                        <pic:nvPicPr>
+                          <pic:cNvPr id="0" name="Picture 2"/>
+                          <pic:cNvPicPr>
+                            <a:picLocks noChangeAspect="1" noChangeArrowheads="1"/>
+                          </pic:cNvPicPr>
+                        </pic:nvPicPr>
+                        <pic:blipFill>
+                          <a:blip r:embed="rId25" cstate="print">
+                            <a:extLst>
+                              <a:ext uri="{28A0092B-C50C-407E-A947-70E740481C1C}">
+                                <a14:useLocalDpi xmlns:a14="http://schemas.microsoft.com/office/drawing/2010/main" val="0"/>
+                              </a:ext>
+                            </a:extLst>
+                          </a:blip>
+                          <a:srcRect/>
+                          <a:stretch>
+                            <a:fillRect/>
+                          </a:stretch>
+                        </pic:blipFill>
+                        <pic:spPr bwMode="auto">
+                          <a:xfrm>
+                            <a:off x="0" y="0"/>
+                            <a:ext cx="1619751" cy="1349853"/>
+                          </a:xfrm>
+                          <a:prstGeom prst="rect">
+                            <a:avLst/>
+                          </a:prstGeom>
+                          <a:noFill/>
+                          <a:ln>
+                            <a:noFill/>
+                          </a:ln>
+                        </pic:spPr>
+                      </pic:pic>
+                    </a:graphicData>
+                  </a:graphic>
+                </wp:inline>
+              </w:drawing>
+            </w:r>
           </w:p>
         </w:tc>
         <w:tc>
@@ -2587,6 +2984,88 @@
                 <w:szCs w:val="24"/>
               </w:rPr>
             </w:pPr>
+            <w:r>
+              <w:rPr>
+                <w:rFonts w:cstheme="minorHAnsi"/>
+                <w:sz w:val="24"/>
+                <w:szCs w:val="24"/>
+              </w:rPr>
+              <w:t xml:space="preserve">The </w:t>
+            </w:r>
+            <w:proofErr w:type="gramStart"/>
+            <w:r>
+              <w:rPr>
+                <w:rFonts w:cstheme="minorHAnsi"/>
+                <w:sz w:val="24"/>
+                <w:szCs w:val="24"/>
+              </w:rPr>
+              <w:t xml:space="preserve">5 </w:t>
+            </w:r>
+            <w:r>
+              <w:rPr>
+                <w:rFonts w:cstheme="minorHAnsi"/>
+                <w:sz w:val="24"/>
+                <w:szCs w:val="24"/>
+              </w:rPr>
+              <w:t>experiment</w:t>
+            </w:r>
+            <w:proofErr w:type="gramEnd"/>
+            <w:r>
+              <w:rPr>
+                <w:rFonts w:cstheme="minorHAnsi"/>
+                <w:sz w:val="24"/>
+                <w:szCs w:val="24"/>
+              </w:rPr>
+              <w:t xml:space="preserve"> </w:t>
+            </w:r>
+            <w:r>
+              <w:rPr>
+                <w:rFonts w:cstheme="minorHAnsi"/>
+                <w:sz w:val="24"/>
+                <w:szCs w:val="24"/>
+              </w:rPr>
+              <w:t xml:space="preserve">using a VGN CNN and </w:t>
+            </w:r>
+            <w:r>
+              <w:rPr>
+                <w:rFonts w:cstheme="minorHAnsi"/>
+                <w:sz w:val="24"/>
+                <w:szCs w:val="24"/>
+              </w:rPr>
+              <w:t>100</w:t>
+            </w:r>
+            <w:r>
+              <w:rPr>
+                <w:rFonts w:cstheme="minorHAnsi"/>
+                <w:sz w:val="24"/>
+                <w:szCs w:val="24"/>
+              </w:rPr>
+              <w:t xml:space="preserve"> epochs</w:t>
+            </w:r>
+            <w:r>
+              <w:rPr>
+                <w:rFonts w:cstheme="minorHAnsi"/>
+                <w:sz w:val="24"/>
+                <w:szCs w:val="24"/>
+              </w:rPr>
+              <w:t xml:space="preserve">, showed a great progress and at his max the test </w:t>
+            </w:r>
+            <w:r>
+              <w:rPr>
+                <w:rFonts w:cstheme="minorHAnsi"/>
+                <w:sz w:val="24"/>
+                <w:szCs w:val="24"/>
+              </w:rPr>
+              <w:t>accuracy</w:t>
+            </w:r>
+            <w:r>
+              <w:rPr>
+                <w:rFonts w:cstheme="minorHAnsi"/>
+                <w:sz w:val="24"/>
+                <w:szCs w:val="24"/>
+              </w:rPr>
+              <w:t xml:space="preserve"> was 0.9936 and the train was 0.9995</w:t>
+            </w:r>
           </w:p>
         </w:tc>
       </w:tr>
@@ -2658,7 +3137,6 @@
           <w:sz w:val="28"/>
           <w:szCs w:val="28"/>
         </w:rPr>
-        <w:lastRenderedPageBreak/>
         <w:br/>
       </w:r>
       <w:r>
@@ -2756,6 +3234,14 @@
       </w:r>
       <w:r>
         <w:rPr>
+          <w:color w:val="FF0000"/>
+          <w:sz w:val="24"/>
+          <w:szCs w:val="24"/>
+        </w:rPr>
+        <w:t>36</w:t>
+      </w:r>
+      <w:r>
+        <w:rPr>
           <w:sz w:val="24"/>
           <w:szCs w:val="24"/>
         </w:rPr>
@@ -2784,8 +3270,6 @@
         </w:rPr>
         <w:t>gestures</w:t>
       </w:r>
-      <w:bookmarkStart w:id="0" w:name="_GoBack"/>
-      <w:bookmarkEnd w:id="0"/>
       <w:r>
         <w:rPr>
           <w:sz w:val="24"/>
@@ -2853,7 +3337,7 @@
       <w:r>
         <w:br/>
       </w:r>
-      <w:hyperlink r:id="rId25" w:history="1">
+      <w:hyperlink r:id="rId27" w:history="1">
         <w:r>
           <w:rPr>
             <w:rStyle w:val="Hyperlink"/>
@@ -2888,7 +3372,7 @@
         </w:rPr>
         <w:t xml:space="preserve">Tensor flow MNIST Basic classification </w:t>
       </w:r>
-      <w:hyperlink r:id="rId26" w:history="1">
+      <w:hyperlink r:id="rId28" w:history="1">
         <w:r>
           <w:rPr>
             <w:rStyle w:val="Hyperlink"/>
@@ -2949,7 +3433,19 @@
           <w:sz w:val="24"/>
           <w:szCs w:val="24"/>
         </w:rPr>
-        <w:t xml:space="preserve"> and Convolutional Neural Networks (CNNs), </w:t>
+        <w:t xml:space="preserve"> and Convolutional Neural N</w:t>
+      </w:r>
+      <w:bookmarkStart w:id="0" w:name="_GoBack"/>
+      <w:bookmarkEnd w:id="0"/>
+      <w:r>
+        <w:rPr>
+          <w:rFonts w:cstheme="minorHAnsi"/>
+          <w:b/>
+          <w:bCs/>
+          <w:sz w:val="24"/>
+          <w:szCs w:val="24"/>
+        </w:rPr>
+        <w:t xml:space="preserve">etworks (CNNs), </w:t>
       </w:r>
       <w:r>
         <w:rPr>
@@ -3024,7 +3520,6 @@
         </w:rPr>
         <w:t xml:space="preserve">Sign </w:t>
       </w:r>
-      <w:proofErr w:type="spellStart"/>
       <w:r>
         <w:rPr>
           <w:b/>
@@ -3032,16 +3527,15 @@
           <w:sz w:val="24"/>
           <w:szCs w:val="24"/>
         </w:rPr>
-        <w:t>languge</w:t>
-      </w:r>
-      <w:proofErr w:type="spellEnd"/>
+        <w:t>language</w:t>
+      </w:r>
       <w:r>
         <w:t xml:space="preserve"> </w:t>
       </w:r>
       <w:r>
         <w:br/>
       </w:r>
-      <w:hyperlink r:id="rId27" w:history="1">
+      <w:hyperlink r:id="rId29" w:history="1">
         <w:r>
           <w:rPr>
             <w:rStyle w:val="Hyperlink"/>
@@ -4309,7 +4803,7 @@
 </file>
 
 <file path=customXml/itemProps1.xml><?xml version="1.0" encoding="utf-8"?>
-<ds:datastoreItem xmlns:ds="http://schemas.openxmlformats.org/officeDocument/2006/customXml" ds:itemID="{63AD75B1-8E09-4047-9A73-69F586058C07}">
+<ds:datastoreItem xmlns:ds="http://schemas.openxmlformats.org/officeDocument/2006/customXml" ds:itemID="{A1979AB0-3C08-46D6-8E97-BC7C2B164D86}">
   <ds:schemaRefs>
     <ds:schemaRef ds:uri="http://schemas.openxmlformats.org/officeDocument/2006/bibliography"/>
   </ds:schemaRefs>

</xml_diff>